<commit_message>
fix: ajustes no escopo - QA
</commit_message>
<xml_diff>
--- a/Compliance & Quality Assurance/Descricao do Projeto.docx
+++ b/Compliance & Quality Assurance/Descricao do Projeto.docx
@@ -515,9 +515,9 @@
         <w:t>2023</w:t>
       </w:r>
     </w:p>
-    <w:bookmarkStart w:id="0" w:name="_heading=h.30j0zll" w:colFirst="0" w:colLast="0" w:displacedByCustomXml="next"/>
+    <w:bookmarkStart w:id="0" w:name="_heading=h.gjdgxs" w:colFirst="0" w:colLast="0" w:displacedByCustomXml="next"/>
     <w:bookmarkEnd w:id="0" w:displacedByCustomXml="next"/>
-    <w:bookmarkStart w:id="1" w:name="_heading=h.gjdgxs" w:colFirst="0" w:colLast="0" w:displacedByCustomXml="next"/>
+    <w:bookmarkStart w:id="1" w:name="_heading=h.30j0zll" w:colFirst="0" w:colLast="0" w:displacedByCustomXml="next"/>
     <w:bookmarkEnd w:id="1" w:displacedByCustomXml="next"/>
     <w:sdt>
       <w:sdtPr>
@@ -598,13 +598,12 @@
             </w:rPr>
             <w:fldChar w:fldCharType="separate"/>
           </w:r>
-          <w:hyperlink w:anchor="_Toc151858164" w:history="1">
+          <w:hyperlink w:anchor="_Toc151904238" w:history="1">
             <w:r>
               <w:rPr>
                 <w:rStyle w:val="Hyperlink"/>
                 <w:rFonts w:ascii="Arial Nova" w:hAnsi="Arial Nova"/>
                 <w:noProof/>
-                <w:color w:val="auto"/>
               </w:rPr>
               <w:t>01.</w:t>
             </w:r>
@@ -624,7 +623,6 @@
                 <w:rStyle w:val="Hyperlink"/>
                 <w:rFonts w:ascii="Arial Nova" w:hAnsi="Arial Nova"/>
                 <w:noProof/>
-                <w:color w:val="auto"/>
               </w:rPr>
               <w:t>PROBLEMA</w:t>
             </w:r>
@@ -647,7 +645,7 @@
                 <w:noProof/>
                 <w:webHidden/>
               </w:rPr>
-              <w:instrText xml:space="preserve"> PAGEREF _Toc151858164 \h </w:instrText>
+              <w:instrText xml:space="preserve"> PAGEREF _Toc151904238 \h </w:instrText>
             </w:r>
             <w:r>
               <w:rPr>
@@ -694,13 +692,12 @@
               <w14:ligatures w14:val="standardContextual"/>
             </w:rPr>
           </w:pPr>
-          <w:hyperlink w:anchor="_Toc151858165" w:history="1">
+          <w:hyperlink w:anchor="_Toc151904239" w:history="1">
             <w:r>
               <w:rPr>
                 <w:rStyle w:val="Hyperlink"/>
                 <w:rFonts w:ascii="Arial Nova" w:hAnsi="Arial Nova"/>
                 <w:noProof/>
-                <w:color w:val="auto"/>
               </w:rPr>
               <w:t>02.</w:t>
             </w:r>
@@ -720,7 +717,6 @@
                 <w:rStyle w:val="Hyperlink"/>
                 <w:rFonts w:ascii="Arial Nova" w:hAnsi="Arial Nova"/>
                 <w:noProof/>
-                <w:color w:val="auto"/>
               </w:rPr>
               <w:t>SOLUÇÃO ENCONTRADA</w:t>
             </w:r>
@@ -743,7 +739,7 @@
                 <w:noProof/>
                 <w:webHidden/>
               </w:rPr>
-              <w:instrText xml:space="preserve"> PAGEREF _Toc151858165 \h </w:instrText>
+              <w:instrText xml:space="preserve"> PAGEREF _Toc151904239 \h </w:instrText>
             </w:r>
             <w:r>
               <w:rPr>
@@ -790,13 +786,12 @@
               <w14:ligatures w14:val="standardContextual"/>
             </w:rPr>
           </w:pPr>
-          <w:hyperlink w:anchor="_Toc151858166" w:history="1">
+          <w:hyperlink w:anchor="_Toc151904240" w:history="1">
             <w:r>
               <w:rPr>
                 <w:rStyle w:val="Hyperlink"/>
                 <w:rFonts w:ascii="Arial Nova" w:hAnsi="Arial Nova"/>
                 <w:noProof/>
-                <w:color w:val="auto"/>
               </w:rPr>
               <w:t>03.</w:t>
             </w:r>
@@ -816,9 +811,8 @@
                 <w:rStyle w:val="Hyperlink"/>
                 <w:rFonts w:ascii="Arial Nova" w:hAnsi="Arial Nova"/>
                 <w:noProof/>
-                <w:color w:val="auto"/>
-              </w:rPr>
-              <w:t>TECNOLOGIAS EMERGENTES</w:t>
+              </w:rPr>
+              <w:t>USO DE TECNOLOGIAS EMERGENTES</w:t>
             </w:r>
             <w:r>
               <w:rPr>
@@ -839,7 +833,7 @@
                 <w:noProof/>
                 <w:webHidden/>
               </w:rPr>
-              <w:instrText xml:space="preserve"> PAGEREF _Toc151858166 \h </w:instrText>
+              <w:instrText xml:space="preserve"> PAGEREF _Toc151904240 \h </w:instrText>
             </w:r>
             <w:r>
               <w:rPr>
@@ -886,13 +880,12 @@
               <w14:ligatures w14:val="standardContextual"/>
             </w:rPr>
           </w:pPr>
-          <w:hyperlink w:anchor="_Toc151858167" w:history="1">
+          <w:hyperlink w:anchor="_Toc151904241" w:history="1">
             <w:r>
               <w:rPr>
                 <w:rStyle w:val="Hyperlink"/>
                 <w:rFonts w:ascii="Arial Nova" w:hAnsi="Arial Nova"/>
                 <w:noProof/>
-                <w:color w:val="auto"/>
               </w:rPr>
               <w:t>04.</w:t>
             </w:r>
@@ -912,7 +905,6 @@
                 <w:rStyle w:val="Hyperlink"/>
                 <w:rFonts w:ascii="Arial Nova" w:hAnsi="Arial Nova"/>
                 <w:noProof/>
-                <w:color w:val="auto"/>
               </w:rPr>
               <w:t>OBJETIVOS</w:t>
             </w:r>
@@ -935,7 +927,7 @@
                 <w:noProof/>
                 <w:webHidden/>
               </w:rPr>
-              <w:instrText xml:space="preserve"> PAGEREF _Toc151858167 \h </w:instrText>
+              <w:instrText xml:space="preserve"> PAGEREF _Toc151904241 \h </w:instrText>
             </w:r>
             <w:r>
               <w:rPr>
@@ -982,13 +974,12 @@
               <w14:ligatures w14:val="standardContextual"/>
             </w:rPr>
           </w:pPr>
-          <w:hyperlink w:anchor="_Toc151858168" w:history="1">
+          <w:hyperlink w:anchor="_Toc151904242" w:history="1">
             <w:r>
               <w:rPr>
                 <w:rStyle w:val="Hyperlink"/>
                 <w:rFonts w:ascii="Arial Nova" w:hAnsi="Arial Nova"/>
                 <w:noProof/>
-                <w:color w:val="auto"/>
               </w:rPr>
               <w:t>05.</w:t>
             </w:r>
@@ -1008,7 +999,6 @@
                 <w:rStyle w:val="Hyperlink"/>
                 <w:rFonts w:ascii="Arial Nova" w:hAnsi="Arial Nova"/>
                 <w:noProof/>
-                <w:color w:val="auto"/>
               </w:rPr>
               <w:t>DESCRIÇÃO DO PROJETO</w:t>
             </w:r>
@@ -1031,7 +1021,7 @@
                 <w:noProof/>
                 <w:webHidden/>
               </w:rPr>
-              <w:instrText xml:space="preserve"> PAGEREF _Toc151858168 \h </w:instrText>
+              <w:instrText xml:space="preserve"> PAGEREF _Toc151904242 \h </w:instrText>
             </w:r>
             <w:r>
               <w:rPr>
@@ -1078,13 +1068,12 @@
               <w14:ligatures w14:val="standardContextual"/>
             </w:rPr>
           </w:pPr>
-          <w:hyperlink w:anchor="_Toc151858169" w:history="1">
+          <w:hyperlink w:anchor="_Toc151904243" w:history="1">
             <w:r>
               <w:rPr>
                 <w:rStyle w:val="Hyperlink"/>
                 <w:rFonts w:ascii="Arial Nova" w:hAnsi="Arial Nova"/>
                 <w:noProof/>
-                <w:color w:val="auto"/>
               </w:rPr>
               <w:t>06.</w:t>
             </w:r>
@@ -1104,7 +1093,100 @@
                 <w:rStyle w:val="Hyperlink"/>
                 <w:rFonts w:ascii="Arial Nova" w:hAnsi="Arial Nova"/>
                 <w:noProof/>
-                <w:color w:val="auto"/>
+              </w:rPr>
+              <w:t>LINK PARA O VÍDEO PITCH</w:t>
+            </w:r>
+            <w:r>
+              <w:rPr>
+                <w:noProof/>
+                <w:webHidden/>
+              </w:rPr>
+              <w:tab/>
+            </w:r>
+            <w:r>
+              <w:rPr>
+                <w:noProof/>
+                <w:webHidden/>
+              </w:rPr>
+              <w:fldChar w:fldCharType="begin"/>
+            </w:r>
+            <w:r>
+              <w:rPr>
+                <w:noProof/>
+                <w:webHidden/>
+              </w:rPr>
+              <w:instrText xml:space="preserve"> PAGEREF _Toc151904243 \h </w:instrText>
+            </w:r>
+            <w:r>
+              <w:rPr>
+                <w:noProof/>
+                <w:webHidden/>
+              </w:rPr>
+            </w:r>
+            <w:r>
+              <w:rPr>
+                <w:noProof/>
+                <w:webHidden/>
+              </w:rPr>
+              <w:fldChar w:fldCharType="separate"/>
+            </w:r>
+            <w:r>
+              <w:rPr>
+                <w:noProof/>
+                <w:webHidden/>
+              </w:rPr>
+              <w:t>5</w:t>
+            </w:r>
+            <w:r>
+              <w:rPr>
+                <w:noProof/>
+                <w:webHidden/>
+              </w:rPr>
+              <w:fldChar w:fldCharType="end"/>
+            </w:r>
+          </w:hyperlink>
+        </w:p>
+        <w:p>
+          <w:pPr>
+            <w:pStyle w:val="Sumrio1"/>
+            <w:tabs>
+              <w:tab w:val="left" w:pos="660"/>
+              <w:tab w:val="right" w:leader="dot" w:pos="9019"/>
+            </w:tabs>
+            <w:rPr>
+              <w:rFonts w:asciiTheme="minorHAnsi" w:eastAsiaTheme="minorEastAsia" w:hAnsiTheme="minorHAnsi" w:cstheme="minorBidi"/>
+              <w:noProof/>
+              <w:kern w:val="2"/>
+              <w:sz w:val="22"/>
+              <w:szCs w:val="22"/>
+              <w14:ligatures w14:val="standardContextual"/>
+            </w:rPr>
+          </w:pPr>
+          <w:hyperlink w:anchor="_Toc151904244" w:history="1">
+            <w:r>
+              <w:rPr>
+                <w:rStyle w:val="Hyperlink"/>
+                <w:rFonts w:ascii="Arial Nova" w:hAnsi="Arial Nova"/>
+                <w:noProof/>
+              </w:rPr>
+              <w:t>07.</w:t>
+            </w:r>
+            <w:r>
+              <w:rPr>
+                <w:rFonts w:asciiTheme="minorHAnsi" w:eastAsiaTheme="minorEastAsia" w:hAnsiTheme="minorHAnsi" w:cstheme="minorBidi"/>
+                <w:noProof/>
+                <w:kern w:val="2"/>
+                <w:sz w:val="22"/>
+                <w:szCs w:val="22"/>
+                <w14:ligatures w14:val="standardContextual"/>
+              </w:rPr>
+              <w:tab/>
+            </w:r>
+            <w:r>
+              <w:rPr>
+                <w:rStyle w:val="Hyperlink"/>
+                <w:rFonts w:ascii="Arial Nova" w:hAnsi="Arial Nova"/>
+                <w:noProof/>
               </w:rPr>
               <w:t>LINK PARA O GITHUB</w:t>
             </w:r>
@@ -1127,7 +1209,7 @@
                 <w:noProof/>
                 <w:webHidden/>
               </w:rPr>
-              <w:instrText xml:space="preserve"> PAGEREF _Toc151858169 \h </w:instrText>
+              <w:instrText xml:space="preserve"> PAGEREF _Toc151904244 \h </w:instrText>
             </w:r>
             <w:r>
               <w:rPr>
@@ -1398,7 +1480,7 @@
           <w:u w:val="none"/>
         </w:rPr>
       </w:pPr>
-      <w:bookmarkStart w:id="2" w:name="_Toc151858164"/>
+      <w:bookmarkStart w:id="2" w:name="_Toc151904238"/>
       <w:r>
         <w:rPr>
           <w:rFonts w:ascii="Arial Nova" w:hAnsi="Arial Nova"/>
@@ -1430,73 +1512,7 @@
         <w:rPr>
           <w:rFonts w:ascii="Arial Nova" w:hAnsi="Arial Nova"/>
         </w:rPr>
-        <w:t>A saúde é um dos pilares fundamentais da vida humana. Não</w:t>
-      </w:r>
-      <w:r>
-        <w:rPr>
-          <w:rFonts w:ascii="Arial Nova" w:hAnsi="Arial Nova"/>
-        </w:rPr>
-        <w:t xml:space="preserve"> </w:t>
-      </w:r>
-      <w:r>
-        <w:rPr>
-          <w:rFonts w:ascii="Arial Nova" w:hAnsi="Arial Nova"/>
-        </w:rPr>
-        <w:t>apenas ela influencia diretamente nossa qualidade de vida, mas</w:t>
-      </w:r>
-      <w:r>
-        <w:rPr>
-          <w:rFonts w:ascii="Arial Nova" w:hAnsi="Arial Nova"/>
-        </w:rPr>
-        <w:t xml:space="preserve"> </w:t>
-      </w:r>
-      <w:r>
-        <w:rPr>
-          <w:rFonts w:ascii="Arial Nova" w:hAnsi="Arial Nova"/>
-        </w:rPr>
-        <w:t>também determina nossa capacidade de realizar nossos sonhos,</w:t>
-      </w:r>
-      <w:r>
-        <w:rPr>
-          <w:rFonts w:ascii="Arial Nova" w:hAnsi="Arial Nova"/>
-        </w:rPr>
-        <w:t xml:space="preserve"> </w:t>
-      </w:r>
-      <w:r>
-        <w:rPr>
-          <w:rFonts w:ascii="Arial Nova" w:hAnsi="Arial Nova"/>
-        </w:rPr>
-        <w:t>aspirações e potencial criativo. Portanto, é inegável que o futuro</w:t>
-      </w:r>
-      <w:r>
-        <w:rPr>
-          <w:rFonts w:ascii="Arial Nova" w:hAnsi="Arial Nova"/>
-        </w:rPr>
-        <w:t xml:space="preserve"> </w:t>
-      </w:r>
-      <w:r>
-        <w:rPr>
-          <w:rFonts w:ascii="Arial Nova" w:hAnsi="Arial Nova"/>
-        </w:rPr>
-        <w:t>da saúde é uma das questões mais prementes da sociedade</w:t>
-      </w:r>
-      <w:r>
-        <w:rPr>
-          <w:rFonts w:ascii="Arial Nova" w:hAnsi="Arial Nova"/>
-        </w:rPr>
-        <w:t xml:space="preserve"> </w:t>
-      </w:r>
-      <w:r>
-        <w:rPr>
-          <w:rFonts w:ascii="Arial Nova" w:hAnsi="Arial Nova"/>
-        </w:rPr>
-        <w:t>contemporânea.</w:t>
-      </w:r>
-      <w:r>
-        <w:rPr>
-          <w:rFonts w:ascii="Arial Nova" w:hAnsi="Arial Nova"/>
-        </w:rPr>
-        <w:cr/>
+        <w:t>A saúde representa um dos fundamentos essenciais da existência humana, exercendo não apenas impacto direto sobre nossa qualidade de vida, mas também moldando nossa capacidade de concretizar sonhos, aspirações e potencial criativo. Incontestavelmente, o futuro da saúde figura como uma das preocupações mais urgentes na sociedade contemporânea.</w:t>
       </w:r>
     </w:p>
     <w:p>
@@ -1507,18 +1523,6 @@
           <w:rFonts w:ascii="Arial Nova" w:hAnsi="Arial Nova"/>
         </w:rPr>
       </w:pPr>
-      <w:r>
-        <w:rPr>
-          <w:rFonts w:ascii="Arial Nova" w:hAnsi="Arial Nova"/>
-        </w:rPr>
-        <w:t xml:space="preserve">Infelizmente nos dias de hoje não é incomum encontrar pacientes que tiveram experiências ruins com profissionais da saúde. De diversas formas vemos profissionais sendo negligentes, tendo mal conduta, antiéticos e até mesmo com práticas criminosas. Mesmo que esse não seja o caso da maioria dos profissionais, é o suficiente para que pessoas se sintam inseguras e desistam de realizar procedimentos ou até mesmo consultas que são de extrema importância a sua saúde. </w:t>
-      </w:r>
-      <w:r>
-        <w:rPr>
-          <w:rFonts w:ascii="Arial Nova" w:hAnsi="Arial Nova"/>
-        </w:rPr>
-        <w:t>O problema central é a falta de transparência e informação confiável na área da saúde, levando a experiências negativas de pacientes com profissionais da saúde. Isso pode resultar em desistências de consultas e procedimentos vitais para a saúde dos pacientes.</w:t>
-      </w:r>
     </w:p>
     <w:p>
       <w:pPr>
@@ -1528,6 +1532,26 @@
           <w:rFonts w:ascii="Arial Nova" w:hAnsi="Arial Nova"/>
         </w:rPr>
       </w:pPr>
+      <w:r>
+        <w:rPr>
+          <w:rFonts w:ascii="Arial Nova" w:hAnsi="Arial Nova"/>
+        </w:rPr>
+        <w:t xml:space="preserve">Lamentavelmente, </w:t>
+      </w:r>
+      <w:proofErr w:type="gramStart"/>
+      <w:r>
+        <w:rPr>
+          <w:rFonts w:ascii="Arial Nova" w:hAnsi="Arial Nova"/>
+        </w:rPr>
+        <w:t>nos dias atuais</w:t>
+      </w:r>
+      <w:proofErr w:type="gramEnd"/>
+      <w:r>
+        <w:rPr>
+          <w:rFonts w:ascii="Arial Nova" w:hAnsi="Arial Nova"/>
+        </w:rPr>
+        <w:t>, deparamo-nos com relatos frequentes de pacientes que experimentaram situações adversas envolvendo profissionais da saúde. Observamos casos de negligência, má conduta, comportamento antiético e, em algumas instâncias, práticas criminosas. Mesmo que tais incidentes não representem a norma entre os profissionais de saúde, sua ocorrência é suficiente para gerar insegurança, levando pessoas a desistirem de procedimentos e consultas cruciais para sua saúde. O cerne do problema reside na escassez de transparência e informações confiáveis no âmbito da saúde, resultando em experiências negativas para os pacientes e, consequentemente, na renúncia a cuidados essenciais.</w:t>
+      </w:r>
     </w:p>
     <w:p>
       <w:pPr>
@@ -1537,17 +1561,20 @@
           <w:rFonts w:ascii="Arial Nova" w:hAnsi="Arial Nova"/>
         </w:rPr>
       </w:pPr>
-      <w:r>
-        <w:rPr>
-          <w:rFonts w:ascii="Arial Nova" w:hAnsi="Arial Nova"/>
-        </w:rPr>
-        <w:t xml:space="preserve">A partir disso, faz-se necessária a </w:t>
-      </w:r>
-      <w:r>
-        <w:rPr>
-          <w:rFonts w:ascii="Arial Nova" w:hAnsi="Arial Nova"/>
-        </w:rPr>
-        <w:t xml:space="preserve">transparência e informação confiável na área da saúde. Pacientes buscam informações detalhadas sobre profissionais de saúde antes de consultas e tratamentos, mas enfrentam a falta de plataformas especializadas nesse tipo de avaliação. A </w:t>
+    </w:p>
+    <w:p>
+      <w:pPr>
+        <w:ind w:firstLine="360"/>
+        <w:jc w:val="both"/>
+        <w:rPr>
+          <w:rFonts w:ascii="Arial Nova" w:hAnsi="Arial Nova"/>
+        </w:rPr>
+      </w:pPr>
+      <w:r>
+        <w:rPr>
+          <w:rFonts w:ascii="Arial Nova" w:hAnsi="Arial Nova"/>
+        </w:rPr>
+        <w:t xml:space="preserve">Diante desse cenário, torna-se imperativa a promoção da transparência e o acesso a informações confiáveis no universo da saúde. Os pacientes anseiam por detalhes aprofundados sobre os profissionais de saúde antes de se submeterem a consultas e tratamentos, enfrentando, no entanto, a carência de plataformas especializadas dedicadas a essa forma de avaliação. É nesse contexto que a </w:t>
       </w:r>
       <w:proofErr w:type="spellStart"/>
       <w:r>
@@ -1563,12 +1590,27 @@
         <w:rPr>
           <w:rFonts w:ascii="Arial Nova" w:hAnsi="Arial Nova"/>
         </w:rPr>
-        <w:t xml:space="preserve"> surge para preencher essa lacuna, oferecendo um espaço onde experiências reais e verificadas com médicos podem ser compartilhadas, promovendo assim a confiança dos pacientes nos serviços de saúde.</w:t>
+        <w:t xml:space="preserve"> emerge como resposta a essa lacuna, proporcionando um espaço dedicado </w:t>
+      </w:r>
+      <w:proofErr w:type="gramStart"/>
+      <w:r>
+        <w:rPr>
+          <w:rFonts w:ascii="Arial Nova" w:hAnsi="Arial Nova"/>
+        </w:rPr>
+        <w:t>à</w:t>
+      </w:r>
+      <w:proofErr w:type="gramEnd"/>
+      <w:r>
+        <w:rPr>
+          <w:rFonts w:ascii="Arial Nova" w:hAnsi="Arial Nova"/>
+        </w:rPr>
+        <w:t xml:space="preserve"> compartilhamento de experiências reais e verificadas com médicos. Essa abordagem visa, sobretudo, promover a confiança dos pacientes nos serviços de saúde, destacando-se como uma medida crucial na prevenção de crimes e mal conduta por parte dos profissionais da saúde.</w:t>
       </w:r>
     </w:p>
     <w:p>
       <w:pPr>
         <w:ind w:firstLine="360"/>
+        <w:jc w:val="both"/>
       </w:pPr>
     </w:p>
     <w:p>
@@ -1587,7 +1629,7 @@
           <w:u w:val="none"/>
         </w:rPr>
       </w:pPr>
-      <w:bookmarkStart w:id="3" w:name="_Toc151858165"/>
+      <w:bookmarkStart w:id="3" w:name="_Toc151904239"/>
       <w:r>
         <w:rPr>
           <w:rFonts w:ascii="Arial Nova" w:hAnsi="Arial Nova"/>
@@ -1684,7 +1726,19 @@
         <w:rPr>
           <w:rFonts w:ascii="Arial Nova" w:hAnsi="Arial Nova"/>
         </w:rPr>
-        <w:t xml:space="preserve">. A ideia se baseia </w:t>
+        <w:t>. A ideia baseia</w:t>
+      </w:r>
+      <w:r>
+        <w:rPr>
+          <w:rFonts w:ascii="Arial Nova" w:hAnsi="Arial Nova"/>
+        </w:rPr>
+        <w:t>-se</w:t>
+      </w:r>
+      <w:r>
+        <w:rPr>
+          <w:rFonts w:ascii="Arial Nova" w:hAnsi="Arial Nova"/>
+        </w:rPr>
+        <w:t xml:space="preserve"> </w:t>
       </w:r>
       <w:r>
         <w:rPr>
@@ -1704,7 +1758,19 @@
         <w:rPr>
           <w:rFonts w:ascii="Arial Nova" w:hAnsi="Arial Nova"/>
         </w:rPr>
-        <w:t xml:space="preserve"> e/ou denúncias à médicos de forma anônima ou não. Qualquer usuário pode visualizar essas denúncias e feedbacks e caso o profissional da saúde se cadastre, ele também pode responder a denúncias e feedbacks relacionados a sua forma de identificação (CRM, CRO, CRN etc.)</w:t>
+        <w:t xml:space="preserve"> e/ou denúncias à médicos de forma anônima ou não. Qualquer usuário pode visualizar essas denúncias e feedbacks e caso o profissional da saúde se cadastre, ele também pode responder a denúncias e feedbacks relacionados a</w:t>
+      </w:r>
+      <w:r>
+        <w:rPr>
+          <w:rFonts w:ascii="Arial Nova" w:hAnsi="Arial Nova"/>
+        </w:rPr>
+        <w:t xml:space="preserve">o seu registro </w:t>
+      </w:r>
+      <w:r>
+        <w:rPr>
+          <w:rFonts w:ascii="Arial Nova" w:hAnsi="Arial Nova"/>
+        </w:rPr>
+        <w:t>(CRM, CRO, CRN etc.)</w:t>
       </w:r>
       <w:r>
         <w:rPr>
@@ -1734,6 +1800,7 @@
         <w:rPr>
           <w:rFonts w:ascii="Arial Nova" w:hAnsi="Arial Nova"/>
         </w:rPr>
+        <w:lastRenderedPageBreak/>
         <w:t>Desta forma,</w:t>
       </w:r>
       <w:r>
@@ -1752,7 +1819,19 @@
         <w:rPr>
           <w:rFonts w:ascii="Arial Nova" w:hAnsi="Arial Nova"/>
         </w:rPr>
-        <w:t>segurança e apoio ao paciente na sua jornada em busca da saúde. Além disso, também incentivamos profissionais a serem mais cautelosos em suas consultas e manter sempre o respeito e o cuidado necessário a todo paciente.</w:t>
+        <w:t>segurança e apoio ao paciente na sua jornada em busca da saúde. Além disso, também incentivamos profissionais a serem mais cautelosos em suas consultas e manter sempre o respeito e o cuidado necessário a</w:t>
+      </w:r>
+      <w:r>
+        <w:rPr>
+          <w:rFonts w:ascii="Arial Nova" w:hAnsi="Arial Nova"/>
+        </w:rPr>
+        <w:t xml:space="preserve">o </w:t>
+      </w:r>
+      <w:r>
+        <w:rPr>
+          <w:rFonts w:ascii="Arial Nova" w:hAnsi="Arial Nova"/>
+        </w:rPr>
+        <w:t>paciente.</w:t>
       </w:r>
     </w:p>
     <w:p>
@@ -1776,7 +1855,7 @@
         <w:rPr>
           <w:rFonts w:ascii="Arial Nova" w:hAnsi="Arial Nova"/>
         </w:rPr>
-        <w:t>Com os pacientes seguros e confiantes, consequentemente eles serão incentivados a cuidar melhor de sua saúde e buscar tratamentos, consultas e procedimentos com profissionais da saúde de qualidade e confiança, promovendo a saúde de forma geral.</w:t>
+        <w:t>Com os pacientes seguros e confiantes, consequentemente eles serão incentivados a cuidar melhor de sua saúde e buscar tratamentos, consultas e procedimentos com profissionais de qualidade e confiança, promovendo a saúde de forma geral.</w:t>
       </w:r>
     </w:p>
     <w:p>
@@ -1803,7 +1882,17 @@
           <w:u w:val="none"/>
         </w:rPr>
       </w:pPr>
-      <w:bookmarkStart w:id="4" w:name="_Toc151858166"/>
+      <w:bookmarkStart w:id="4" w:name="_Toc151904240"/>
+      <w:r>
+        <w:rPr>
+          <w:rFonts w:ascii="Arial Nova" w:hAnsi="Arial Nova"/>
+          <w:color w:val="365F91" w:themeColor="accent1" w:themeShade="BF"/>
+          <w:sz w:val="32"/>
+          <w:szCs w:val="32"/>
+          <w:u w:val="none"/>
+        </w:rPr>
+        <w:t xml:space="preserve">USO DE </w:t>
+      </w:r>
       <w:r>
         <w:rPr>
           <w:rFonts w:ascii="Arial Nova" w:hAnsi="Arial Nova"/>
@@ -1910,7 +1999,13 @@
         <w:jc w:val="both"/>
       </w:pPr>
       <w:r>
-        <w:t xml:space="preserve">API com Spring Boot: Os dados processados e guardados através de um </w:t>
+        <w:t>API com Spring Boot: Os dados</w:t>
+      </w:r>
+      <w:r>
+        <w:t xml:space="preserve"> serão</w:t>
+      </w:r>
+      <w:r>
+        <w:t xml:space="preserve"> processados e guardados através de um </w:t>
       </w:r>
       <w:proofErr w:type="spellStart"/>
       <w:r>
@@ -1918,7 +2013,25 @@
       </w:r>
       <w:proofErr w:type="spellEnd"/>
       <w:r>
-        <w:t xml:space="preserve"> robusto escrito com o amplamente utilizado Spring Boot com a linguagem Java;</w:t>
+        <w:t xml:space="preserve"> robusto </w:t>
+      </w:r>
+      <w:r>
+        <w:t>desenvolvido com o</w:t>
+      </w:r>
+      <w:r>
+        <w:t xml:space="preserve"> </w:t>
+      </w:r>
+      <w:r>
+        <w:t xml:space="preserve">framework </w:t>
+      </w:r>
+      <w:r>
+        <w:t xml:space="preserve">Spring Boot </w:t>
+      </w:r>
+      <w:r>
+        <w:t>e utilizando</w:t>
+      </w:r>
+      <w:r>
+        <w:t xml:space="preserve"> a linguagem Java;</w:t>
       </w:r>
     </w:p>
     <w:p>
@@ -1937,10 +2050,7 @@
         <w:jc w:val="both"/>
       </w:pPr>
       <w:r>
-        <w:t>IA (Inteligência Artificial): Implementação de algoritmos para análise de padrões nos feedbacks/denúncias, auxiliando na identificação de tendências ou áreas de melhoria</w:t>
-      </w:r>
-      <w:r>
-        <w:t>;</w:t>
+        <w:t>IA (Inteligência Artificial): Implementação de algoritmos para análise de padrões nos feedbacks/denúncias, auxiliando na identificação de tendências ou áreas de melhoria;</w:t>
       </w:r>
     </w:p>
     <w:p>
@@ -1986,7 +2096,7 @@
           <w:u w:val="none"/>
         </w:rPr>
       </w:pPr>
-      <w:bookmarkStart w:id="5" w:name="_Toc151858167"/>
+      <w:bookmarkStart w:id="5" w:name="_Toc151904241"/>
       <w:r>
         <w:rPr>
           <w:rFonts w:ascii="Arial Nova" w:hAnsi="Arial Nova"/>
@@ -2013,6 +2123,7 @@
           <w:ilvl w:val="0"/>
           <w:numId w:val="7"/>
         </w:numPr>
+        <w:jc w:val="both"/>
         <w:rPr>
           <w:b/>
         </w:rPr>
@@ -2035,7 +2146,11 @@
         <w:t xml:space="preserve"> um espaço onde pacientes podem compartilhar suas experiências com médicos e profissionais de saúde.</w:t>
       </w:r>
     </w:p>
-    <w:p/>
+    <w:p>
+      <w:pPr>
+        <w:jc w:val="both"/>
+      </w:pPr>
+    </w:p>
     <w:p>
       <w:pPr>
         <w:pStyle w:val="PargrafodaLista"/>
@@ -2043,6 +2158,7 @@
           <w:ilvl w:val="0"/>
           <w:numId w:val="7"/>
         </w:numPr>
+        <w:jc w:val="both"/>
         <w:rPr>
           <w:b/>
           <w:bCs/>
@@ -2056,10 +2172,14 @@
         <w:t xml:space="preserve">Saúde: </w:t>
       </w:r>
       <w:r>
-        <w:t>Aumentar a confiança e segurança dos pacientes em relação aos profissionais, que por sua vez os incentivará a ter mais contato com profissionais da saúde e melhorá-la.</w:t>
-      </w:r>
-    </w:p>
-    <w:p/>
+        <w:t>Aumentar a confiança e segurança dos pacientes em relação aos profissionais.</w:t>
+      </w:r>
+    </w:p>
+    <w:p>
+      <w:pPr>
+        <w:jc w:val="both"/>
+      </w:pPr>
+    </w:p>
     <w:p>
       <w:pPr>
         <w:pStyle w:val="PargrafodaLista"/>
@@ -2067,21 +2187,27 @@
           <w:ilvl w:val="0"/>
           <w:numId w:val="7"/>
         </w:numPr>
-        <w:rPr>
-          <w:b/>
-        </w:rPr>
-      </w:pPr>
-      <w:r>
-        <w:rPr>
-          <w:b/>
-        </w:rPr>
+        <w:jc w:val="both"/>
+        <w:rPr>
+          <w:b/>
+        </w:rPr>
+      </w:pPr>
+      <w:r>
+        <w:rPr>
+          <w:b/>
+        </w:rPr>
+        <w:lastRenderedPageBreak/>
         <w:t>Acessibilidade da Informação:</w:t>
       </w:r>
       <w:r>
         <w:t xml:space="preserve"> Tornar a escolha de profissionais de saúde mais acessível e informada para os pacientes.</w:t>
       </w:r>
     </w:p>
-    <w:p/>
+    <w:p>
+      <w:pPr>
+        <w:jc w:val="both"/>
+      </w:pPr>
+    </w:p>
     <w:p>
       <w:pPr>
         <w:pStyle w:val="PargrafodaLista"/>
@@ -2089,6 +2215,7 @@
           <w:ilvl w:val="0"/>
           <w:numId w:val="7"/>
         </w:numPr>
+        <w:jc w:val="both"/>
       </w:pPr>
       <w:r>
         <w:rPr>
@@ -2116,7 +2243,7 @@
           <w:u w:val="none"/>
         </w:rPr>
       </w:pPr>
-      <w:bookmarkStart w:id="6" w:name="_Toc151858168"/>
+      <w:bookmarkStart w:id="6" w:name="_Toc151904242"/>
       <w:r>
         <w:rPr>
           <w:rFonts w:ascii="Arial Nova" w:hAnsi="Arial Nova"/>
@@ -2162,7 +2289,7 @@
         <w:rPr>
           <w:rFonts w:ascii="Arial Nova" w:hAnsi="Arial Nova"/>
         </w:rPr>
-        <w:t xml:space="preserve">a identificação </w:t>
+        <w:t xml:space="preserve">o registro </w:t>
       </w:r>
       <w:r>
         <w:rPr>
@@ -2174,25 +2301,13 @@
         <w:rPr>
           <w:rFonts w:ascii="Arial Nova" w:hAnsi="Arial Nova"/>
         </w:rPr>
-        <w:t>profissional da saúde</w:t>
-      </w:r>
-      <w:r>
-        <w:rPr>
-          <w:rFonts w:ascii="Arial Nova" w:hAnsi="Arial Nova"/>
-        </w:rPr>
-        <w:t xml:space="preserve"> e </w:t>
-      </w:r>
-      <w:r>
-        <w:rPr>
-          <w:rFonts w:ascii="Arial Nova" w:hAnsi="Arial Nova"/>
-        </w:rPr>
-        <w:t xml:space="preserve">conferir </w:t>
-      </w:r>
-      <w:r>
-        <w:rPr>
-          <w:rFonts w:ascii="Arial Nova" w:hAnsi="Arial Nova"/>
-        </w:rPr>
-        <w:t>seus dados</w:t>
+        <w:t>profissional da saúd</w:t>
+      </w:r>
+      <w:r>
+        <w:rPr>
+          <w:rFonts w:ascii="Arial Nova" w:hAnsi="Arial Nova"/>
+        </w:rPr>
+        <w:t>e</w:t>
       </w:r>
       <w:r>
         <w:rPr>
@@ -2203,41 +2318,32 @@
     </w:p>
     <w:p>
       <w:pPr>
+        <w:ind w:firstLine="360"/>
         <w:jc w:val="both"/>
         <w:rPr>
           <w:rFonts w:ascii="Arial Nova" w:hAnsi="Arial Nova"/>
         </w:rPr>
       </w:pPr>
-      <w:r>
-        <w:rPr>
-          <w:rFonts w:ascii="Arial Nova" w:hAnsi="Arial Nova"/>
-        </w:rPr>
-        <w:tab/>
-        <w:t xml:space="preserve">Já para o caso de uma denúncia, também é necessário </w:t>
-      </w:r>
-      <w:r>
-        <w:rPr>
-          <w:rFonts w:ascii="Arial Nova" w:hAnsi="Arial Nova"/>
-        </w:rPr>
-        <w:t xml:space="preserve">a identificação do profissional da saúde e </w:t>
-      </w:r>
-      <w:r>
-        <w:rPr>
-          <w:rFonts w:ascii="Arial Nova" w:hAnsi="Arial Nova"/>
-        </w:rPr>
-        <w:t>a conferência de</w:t>
-      </w:r>
-      <w:r>
-        <w:rPr>
-          <w:rFonts w:ascii="Arial Nova" w:hAnsi="Arial Nova"/>
-        </w:rPr>
-        <w:t xml:space="preserve"> seus dados</w:t>
-      </w:r>
-      <w:r>
-        <w:rPr>
-          <w:rFonts w:ascii="Arial Nova" w:hAnsi="Arial Nova"/>
-        </w:rPr>
-        <w:t xml:space="preserve">. Depois disso é necessário verificar o tipo de denúncia (conduta, </w:t>
+    </w:p>
+    <w:p>
+      <w:pPr>
+        <w:ind w:firstLine="360"/>
+        <w:jc w:val="both"/>
+        <w:rPr>
+          <w:rFonts w:ascii="Arial Nova" w:hAnsi="Arial Nova"/>
+        </w:rPr>
+      </w:pPr>
+      <w:r>
+        <w:rPr>
+          <w:rFonts w:ascii="Arial Nova" w:hAnsi="Arial Nova"/>
+        </w:rPr>
+        <w:t xml:space="preserve">Caso o feedback seja uma denúncia serão necessárias algumas informações, como o </w:t>
+      </w:r>
+      <w:r>
+        <w:rPr>
+          <w:rFonts w:ascii="Arial Nova" w:hAnsi="Arial Nova"/>
+        </w:rPr>
+        <w:t xml:space="preserve">tipo de denúncia (conduta, </w:t>
       </w:r>
       <w:r>
         <w:rPr>
@@ -2249,17 +2355,32 @@
         <w:rPr>
           <w:rFonts w:ascii="Arial Nova" w:hAnsi="Arial Nova"/>
         </w:rPr>
-        <w:t>), a data e a descrição.</w:t>
-      </w:r>
-    </w:p>
-    <w:p>
-      <w:pPr>
-        <w:ind w:firstLine="720"/>
+        <w:t>),</w:t>
+      </w:r>
+      <w:r>
+        <w:rPr>
+          <w:rFonts w:ascii="Arial Nova" w:hAnsi="Arial Nova"/>
+        </w:rPr>
+        <w:t xml:space="preserve"> ações tomadas e possíveis evidências.</w:t>
+      </w:r>
+    </w:p>
+    <w:p>
+      <w:pPr>
+        <w:ind w:firstLine="360"/>
         <w:jc w:val="both"/>
         <w:rPr>
           <w:rFonts w:ascii="Arial Nova" w:hAnsi="Arial Nova"/>
         </w:rPr>
       </w:pPr>
+    </w:p>
+    <w:p>
+      <w:pPr>
+        <w:ind w:firstLine="360"/>
+        <w:jc w:val="both"/>
+        <w:rPr>
+          <w:rFonts w:ascii="Arial Nova" w:hAnsi="Arial Nova"/>
+        </w:rPr>
+      </w:pPr>
       <w:r>
         <w:rPr>
           <w:rFonts w:ascii="Arial Nova" w:hAnsi="Arial Nova"/>
@@ -2270,7 +2391,43 @@
         <w:rPr>
           <w:rFonts w:ascii="Arial Nova" w:hAnsi="Arial Nova"/>
         </w:rPr>
-        <w:t xml:space="preserve"> cadastradas, qualquer usuário (cadastrado ou não) pode visualizar os feedbacks e denúncias relacionados ao profissional da saúde que buscarem, e caso o usuário seja um profissional da saúde autenticado, ele pode responder à denúncia e/ou </w:t>
+        <w:t xml:space="preserve"> </w:t>
+      </w:r>
+      <w:r>
+        <w:rPr>
+          <w:rFonts w:ascii="Arial Nova" w:hAnsi="Arial Nova"/>
+        </w:rPr>
+        <w:t>registradas</w:t>
+      </w:r>
+      <w:r>
+        <w:rPr>
+          <w:rFonts w:ascii="Arial Nova" w:hAnsi="Arial Nova"/>
+        </w:rPr>
+        <w:t xml:space="preserve">, qualquer </w:t>
+      </w:r>
+      <w:r>
+        <w:rPr>
+          <w:rFonts w:ascii="Arial Nova" w:hAnsi="Arial Nova"/>
+        </w:rPr>
+        <w:t>pessoa</w:t>
+      </w:r>
+      <w:r>
+        <w:rPr>
+          <w:rFonts w:ascii="Arial Nova" w:hAnsi="Arial Nova"/>
+        </w:rPr>
+        <w:t xml:space="preserve"> (</w:t>
+      </w:r>
+      <w:r>
+        <w:rPr>
+          <w:rFonts w:ascii="Arial Nova" w:hAnsi="Arial Nova"/>
+        </w:rPr>
+        <w:t>autenticada</w:t>
+      </w:r>
+      <w:r>
+        <w:rPr>
+          <w:rFonts w:ascii="Arial Nova" w:hAnsi="Arial Nova"/>
+        </w:rPr>
+        <w:t xml:space="preserve"> ou não) pode visualizar os feedbacks e denúncias relacionados ao profissional da saúde que buscarem, e caso o usuário seja um profissional da saúde autenticado, ele pode responder à denúncia e/ou </w:t>
       </w:r>
       <w:r>
         <w:rPr>
@@ -2304,7 +2461,7 @@
           <w:szCs w:val="32"/>
         </w:rPr>
       </w:pPr>
-      <w:bookmarkStart w:id="7" w:name="_Toc151858169"/>
+      <w:bookmarkStart w:id="7" w:name="_Toc151904243"/>
       <w:r>
         <w:rPr>
           <w:rFonts w:ascii="Arial Nova" w:hAnsi="Arial Nova"/>
@@ -2312,22 +2469,21 @@
           <w:sz w:val="32"/>
           <w:szCs w:val="32"/>
         </w:rPr>
-        <w:t>LINK PARA O GITHUB</w:t>
+        <w:t>LINK PARA O VÍDEO PITCH</w:t>
       </w:r>
       <w:bookmarkEnd w:id="7"/>
     </w:p>
     <w:p>
       <w:pPr>
         <w:jc w:val="both"/>
-        <w:rPr>
-          <w:rFonts w:ascii="Arial Nova" w:hAnsi="Arial Nova"/>
-          <w:b/>
-        </w:rPr>
       </w:pPr>
     </w:p>
     <w:p>
       <w:pPr>
         <w:jc w:val="both"/>
+        <w:rPr>
+          <w:rFonts w:ascii="Arial Nova" w:hAnsi="Arial Nova"/>
+        </w:rPr>
       </w:pPr>
       <w:hyperlink r:id="rId10" w:history="1">
         <w:r>
@@ -2345,8 +2501,73 @@
         <w:t xml:space="preserve"> </w:t>
       </w:r>
     </w:p>
+    <w:p/>
+    <w:p/>
+    <w:p>
+      <w:pPr>
+        <w:pStyle w:val="Ttulo1"/>
+        <w:numPr>
+          <w:ilvl w:val="0"/>
+          <w:numId w:val="5"/>
+        </w:numPr>
+        <w:rPr>
+          <w:rFonts w:ascii="Arial Nova" w:hAnsi="Arial Nova"/>
+          <w:color w:val="365F91" w:themeColor="accent1" w:themeShade="BF"/>
+          <w:sz w:val="32"/>
+          <w:szCs w:val="32"/>
+        </w:rPr>
+      </w:pPr>
+      <w:bookmarkStart w:id="8" w:name="_Toc151904244"/>
+      <w:r>
+        <w:rPr>
+          <w:rFonts w:ascii="Arial Nova" w:hAnsi="Arial Nova"/>
+          <w:color w:val="365F91" w:themeColor="accent1" w:themeShade="BF"/>
+          <w:sz w:val="32"/>
+          <w:szCs w:val="32"/>
+        </w:rPr>
+        <w:t>LINK PARA O GITHUB</w:t>
+      </w:r>
+      <w:bookmarkEnd w:id="8"/>
+    </w:p>
+    <w:p>
+      <w:pPr>
+        <w:jc w:val="both"/>
+        <w:rPr>
+          <w:rFonts w:ascii="Arial Nova" w:hAnsi="Arial Nova"/>
+          <w:b/>
+        </w:rPr>
+      </w:pPr>
+    </w:p>
+    <w:p>
+      <w:pPr>
+        <w:jc w:val="both"/>
+        <w:rPr>
+          <w:rFonts w:ascii="Arial Nova" w:hAnsi="Arial Nova"/>
+        </w:rPr>
+      </w:pPr>
+      <w:hyperlink r:id="rId11" w:history="1">
+        <w:r>
+          <w:rPr>
+            <w:rStyle w:val="Hyperlink"/>
+            <w:rFonts w:ascii="Arial Nova" w:hAnsi="Arial Nova"/>
+          </w:rPr>
+          <w:t>https://github.com/Natan-333/HealthHear</w:t>
+        </w:r>
+      </w:hyperlink>
+      <w:r>
+        <w:rPr>
+          <w:rFonts w:ascii="Arial Nova" w:hAnsi="Arial Nova"/>
+        </w:rPr>
+        <w:t xml:space="preserve"> </w:t>
+      </w:r>
+    </w:p>
+    <w:p>
+      <w:pPr>
+        <w:jc w:val="both"/>
+      </w:pPr>
+    </w:p>
     <w:sectPr>
-      <w:footerReference w:type="default" r:id="rId11"/>
+      <w:footerReference w:type="default" r:id="rId12"/>
       <w:pgSz w:w="11909" w:h="16834"/>
       <w:pgMar w:top="1440" w:right="1440" w:bottom="1440" w:left="1440" w:header="720" w:footer="720" w:gutter="0"/>
       <w:pgNumType w:start="1"/>
@@ -3745,6 +3966,7 @@
   <w:style w:type="paragraph" w:default="1" w:styleId="Normal">
     <w:name w:val="Normal"/>
     <w:qFormat/>
+    <w:rsid w:val="00DF5247"/>
   </w:style>
   <w:style w:type="paragraph" w:styleId="Ttulo1">
     <w:name w:val="heading 1"/>
@@ -4391,28 +4613,28 @@
 </file>
 
 <file path=customXml/item1.xml><?xml version="1.0" encoding="utf-8"?>
+<b:Sources xmlns:b="http://schemas.openxmlformats.org/officeDocument/2006/bibliography" xmlns="http://schemas.openxmlformats.org/officeDocument/2006/bibliography" SelectedStyle="\APASixthEditionOfficeOnline.xsl" StyleName="APA" Version="6"/>
+</file>
+
+<file path=customXml/item2.xml><?xml version="1.0" encoding="utf-8"?>
 <go:gDocsCustomXmlDataStorage xmlns:go="http://customooxmlschemas.google.com/" xmlns:r="http://schemas.openxmlformats.org/officeDocument/2006/relationships" uri="GoogleDocsCustomDataVersion2">
   <go:docsCustomData xmlns:go="http://customooxmlschemas.google.com/" roundtripDataSignature="AMtx7mhDJ6X7Eyn4ultli9I7xpQMXC596w==">CgMxLjAyCGguZ2pkZ3hzMgloLjMwajB6bGwyCWguMWZvYjl0ZTIJaC4zem55c2g3MgloLjJldDkycDAyCGgudHlqY3d0MgloLjNkeTZ2a204AHIhMXlpeXVuQk5mY2lCMWdYQUZnVXZnT3FjS0syRk9rV3Jl</go:docsCustomData>
 </go:gDocsCustomXmlDataStorage>
 </file>
 
-<file path=customXml/item2.xml><?xml version="1.0" encoding="utf-8"?>
-<b:Sources xmlns:b="http://schemas.openxmlformats.org/officeDocument/2006/bibliography" xmlns="http://schemas.openxmlformats.org/officeDocument/2006/bibliography" SelectedStyle="\APASixthEditionOfficeOnline.xsl" StyleName="APA" Version="6"/>
+<file path=customXml/itemProps1.xml><?xml version="1.0" encoding="utf-8"?>
+<ds:datastoreItem xmlns:ds="http://schemas.openxmlformats.org/officeDocument/2006/customXml" ds:itemID="{8D02E2E4-013E-46C5-811D-AAC7402A0126}">
+  <ds:schemaRefs>
+    <ds:schemaRef ds:uri="http://schemas.openxmlformats.org/officeDocument/2006/bibliography"/>
+  </ds:schemaRefs>
+</ds:datastoreItem>
 </file>
 
-<file path=customXml/itemProps1.xml><?xml version="1.0" encoding="utf-8"?>
+<file path=customXml/itemProps2.xml><?xml version="1.0" encoding="utf-8"?>
 <ds:datastoreItem xmlns:ds="http://schemas.openxmlformats.org/officeDocument/2006/customXml" ds:itemID="{11111111-1234-1234-1234-123412341234}">
   <ds:schemaRefs>
     <ds:schemaRef ds:uri="http://customooxmlschemas.google.com/"/>
     <ds:schemaRef ds:uri="http://schemas.openxmlformats.org/officeDocument/2006/relationships"/>
   </ds:schemaRefs>
 </ds:datastoreItem>
-</file>
-
-<file path=customXml/itemProps2.xml><?xml version="1.0" encoding="utf-8"?>
-<ds:datastoreItem xmlns:ds="http://schemas.openxmlformats.org/officeDocument/2006/customXml" ds:itemID="{8D02E2E4-013E-46C5-811D-AAC7402A0126}">
-  <ds:schemaRefs>
-    <ds:schemaRef ds:uri="http://schemas.openxmlformats.org/officeDocument/2006/bibliography"/>
-  </ds:schemaRefs>
-</ds:datastoreItem>
 </file>
</xml_diff>

<commit_message>
feat: roteiro do pitch
</commit_message>
<xml_diff>
--- a/Compliance & Quality Assurance/Descricao do Projeto.docx
+++ b/Compliance & Quality Assurance/Descricao do Projeto.docx
@@ -515,9 +515,9 @@
         <w:t>2023</w:t>
       </w:r>
     </w:p>
-    <w:bookmarkStart w:id="0" w:name="_heading=h.gjdgxs" w:colFirst="0" w:colLast="0" w:displacedByCustomXml="next"/>
+    <w:bookmarkStart w:id="0" w:name="_heading=h.30j0zll" w:colFirst="0" w:colLast="0" w:displacedByCustomXml="next"/>
     <w:bookmarkEnd w:id="0" w:displacedByCustomXml="next"/>
-    <w:bookmarkStart w:id="1" w:name="_heading=h.30j0zll" w:colFirst="0" w:colLast="0" w:displacedByCustomXml="next"/>
+    <w:bookmarkStart w:id="1" w:name="_heading=h.gjdgxs" w:colFirst="0" w:colLast="0" w:displacedByCustomXml="next"/>
     <w:bookmarkEnd w:id="1" w:displacedByCustomXml="next"/>
     <w:sdt>
       <w:sdtPr>
@@ -1508,6 +1508,7 @@
           <w:rFonts w:ascii="Arial Nova" w:hAnsi="Arial Nova"/>
         </w:rPr>
       </w:pPr>
+      <w:bookmarkStart w:id="3" w:name="_Hlk151907450"/>
       <w:r>
         <w:rPr>
           <w:rFonts w:ascii="Arial Nova" w:hAnsi="Arial Nova"/>
@@ -1515,6 +1516,7 @@
         <w:t>A saúde representa um dos fundamentos essenciais da existência humana, exercendo não apenas impacto direto sobre nossa qualidade de vida, mas também moldando nossa capacidade de concretizar sonhos, aspirações e potencial criativo. Incontestavelmente, o futuro da saúde figura como uma das preocupações mais urgentes na sociedade contemporânea.</w:t>
       </w:r>
     </w:p>
+    <w:bookmarkEnd w:id="3"/>
     <w:p>
       <w:pPr>
         <w:ind w:firstLine="360"/>
@@ -1538,19 +1540,45 @@
         </w:rPr>
         <w:t xml:space="preserve">Lamentavelmente, </w:t>
       </w:r>
-      <w:proofErr w:type="gramStart"/>
-      <w:r>
-        <w:rPr>
-          <w:rFonts w:ascii="Arial Nova" w:hAnsi="Arial Nova"/>
-        </w:rPr>
-        <w:t>nos dias atuais</w:t>
-      </w:r>
-      <w:proofErr w:type="gramEnd"/>
-      <w:r>
-        <w:rPr>
-          <w:rFonts w:ascii="Arial Nova" w:hAnsi="Arial Nova"/>
-        </w:rPr>
-        <w:t>, deparamo-nos com relatos frequentes de pacientes que experimentaram situações adversas envolvendo profissionais da saúde. Observamos casos de negligência, má conduta, comportamento antiético e, em algumas instâncias, práticas criminosas. Mesmo que tais incidentes não representem a norma entre os profissionais de saúde, sua ocorrência é suficiente para gerar insegurança, levando pessoas a desistirem de procedimentos e consultas cruciais para sua saúde. O cerne do problema reside na escassez de transparência e informações confiáveis no âmbito da saúde, resultando em experiências negativas para os pacientes e, consequentemente, na renúncia a cuidados essenciais.</w:t>
+      <w:r>
+        <w:rPr>
+          <w:rFonts w:ascii="Arial Nova" w:hAnsi="Arial Nova"/>
+        </w:rPr>
+        <w:t>atualmente</w:t>
+      </w:r>
+      <w:r>
+        <w:rPr>
+          <w:rFonts w:ascii="Arial Nova" w:hAnsi="Arial Nova"/>
+        </w:rPr>
+        <w:t xml:space="preserve">, deparamo-nos com relatos frequentes de pacientes que experimentaram situações adversas envolvendo profissionais da saúde. Observamos casos de negligência, má conduta, comportamento antiético e, em algumas instâncias, práticas criminosas. Mesmo que tais incidentes não representem a norma entre os profissionais de saúde, sua ocorrência é suficiente para gerar insegurança, </w:t>
+      </w:r>
+      <w:bookmarkStart w:id="4" w:name="_Hlk151908342"/>
+      <w:r>
+        <w:rPr>
+          <w:rFonts w:ascii="Arial Nova" w:hAnsi="Arial Nova"/>
+        </w:rPr>
+        <w:t>levando pessoas a desistirem de procedimentos e consultas cruciais para sua saúde</w:t>
+      </w:r>
+      <w:bookmarkEnd w:id="4"/>
+      <w:r>
+        <w:rPr>
+          <w:rFonts w:ascii="Arial Nova" w:hAnsi="Arial Nova"/>
+        </w:rPr>
+        <w:t xml:space="preserve">. O cerne do problema reside na escassez de transparência e informações confiáveis no âmbito da saúde, </w:t>
+      </w:r>
+      <w:bookmarkStart w:id="5" w:name="_Hlk151908411"/>
+      <w:r>
+        <w:rPr>
+          <w:rFonts w:ascii="Arial Nova" w:hAnsi="Arial Nova"/>
+        </w:rPr>
+        <w:t>resultando em experiências negativas para os pacientes e, consequentemente, na renúncia a cuidados essenciais</w:t>
+      </w:r>
+      <w:bookmarkEnd w:id="5"/>
+      <w:r>
+        <w:rPr>
+          <w:rFonts w:ascii="Arial Nova" w:hAnsi="Arial Nova"/>
+        </w:rPr>
+        <w:t>.</w:t>
       </w:r>
     </w:p>
     <w:p>
@@ -1574,7 +1602,21 @@
         <w:rPr>
           <w:rFonts w:ascii="Arial Nova" w:hAnsi="Arial Nova"/>
         </w:rPr>
-        <w:t xml:space="preserve">Diante desse cenário, torna-se imperativa a promoção da transparência e o acesso a informações confiáveis no universo da saúde. Os pacientes anseiam por detalhes aprofundados sobre os profissionais de saúde antes de se submeterem a consultas e tratamentos, enfrentando, no entanto, a carência de plataformas especializadas dedicadas a essa forma de avaliação. É nesse contexto que a </w:t>
+        <w:t xml:space="preserve">Diante desse cenário, torna-se imperativa a promoção da transparência e o acesso a informações confiáveis no universo da saúde. </w:t>
+      </w:r>
+      <w:bookmarkStart w:id="6" w:name="_Hlk151908518"/>
+      <w:r>
+        <w:rPr>
+          <w:rFonts w:ascii="Arial Nova" w:hAnsi="Arial Nova"/>
+        </w:rPr>
+        <w:t xml:space="preserve">Os pacientes anseiam por detalhes aprofundados sobre os profissionais de saúde antes de se submeterem a consultas e tratamentos, enfrentando, no entanto, a carência de plataformas especializadas dedicadas a essa forma de avaliação. </w:t>
+      </w:r>
+      <w:bookmarkEnd w:id="6"/>
+      <w:r>
+        <w:rPr>
+          <w:rFonts w:ascii="Arial Nova" w:hAnsi="Arial Nova"/>
+        </w:rPr>
+        <w:t xml:space="preserve">É nesse contexto que a </w:t>
       </w:r>
       <w:proofErr w:type="spellStart"/>
       <w:r>
@@ -1629,7 +1671,7 @@
           <w:u w:val="none"/>
         </w:rPr>
       </w:pPr>
-      <w:bookmarkStart w:id="3" w:name="_Toc151904239"/>
+      <w:bookmarkStart w:id="7" w:name="_Toc151904239"/>
       <w:r>
         <w:rPr>
           <w:rFonts w:ascii="Arial Nova" w:hAnsi="Arial Nova"/>
@@ -1640,7 +1682,7 @@
         </w:rPr>
         <w:t>SOLUÇÃO ENCONTRADA</w:t>
       </w:r>
-      <w:bookmarkEnd w:id="3"/>
+      <w:bookmarkEnd w:id="7"/>
     </w:p>
     <w:p>
       <w:pPr>
@@ -1819,7 +1861,14 @@
         <w:rPr>
           <w:rFonts w:ascii="Arial Nova" w:hAnsi="Arial Nova"/>
         </w:rPr>
-        <w:t>segurança e apoio ao paciente na sua jornada em busca da saúde. Além disso, também incentivamos profissionais a serem mais cautelosos em suas consultas e manter sempre o respeito e o cuidado necessário a</w:t>
+        <w:t xml:space="preserve">segurança e apoio ao paciente na sua jornada em busca da saúde. </w:t>
+      </w:r>
+      <w:bookmarkStart w:id="8" w:name="_Hlk151909944"/>
+      <w:r>
+        <w:rPr>
+          <w:rFonts w:ascii="Arial Nova" w:hAnsi="Arial Nova"/>
+        </w:rPr>
+        <w:t>Além disso, também incentivamos profissionais a serem mais cautelosos em suas consultas e manter sempre o respeito e o cuidado necessário a</w:t>
       </w:r>
       <w:r>
         <w:rPr>
@@ -1834,6 +1883,7 @@
         <w:t>paciente.</w:t>
       </w:r>
     </w:p>
+    <w:bookmarkEnd w:id="8"/>
     <w:p>
       <w:pPr>
         <w:ind w:firstLine="360"/>
@@ -1851,6 +1901,7 @@
           <w:rFonts w:ascii="Arial Nova" w:hAnsi="Arial Nova"/>
         </w:rPr>
       </w:pPr>
+      <w:bookmarkStart w:id="9" w:name="_Hlk151909973"/>
       <w:r>
         <w:rPr>
           <w:rFonts w:ascii="Arial Nova" w:hAnsi="Arial Nova"/>
@@ -1858,6 +1909,7 @@
         <w:t>Com os pacientes seguros e confiantes, consequentemente eles serão incentivados a cuidar melhor de sua saúde e buscar tratamentos, consultas e procedimentos com profissionais de qualidade e confiança, promovendo a saúde de forma geral.</w:t>
       </w:r>
     </w:p>
+    <w:bookmarkEnd w:id="9"/>
     <w:p>
       <w:pPr>
         <w:ind w:firstLine="360"/>
@@ -1882,7 +1934,7 @@
           <w:u w:val="none"/>
         </w:rPr>
       </w:pPr>
-      <w:bookmarkStart w:id="4" w:name="_Toc151904240"/>
+      <w:bookmarkStart w:id="10" w:name="_Toc151904240"/>
       <w:r>
         <w:rPr>
           <w:rFonts w:ascii="Arial Nova" w:hAnsi="Arial Nova"/>
@@ -1903,7 +1955,7 @@
         </w:rPr>
         <w:t>TECNOLOGIAS EMERGENTES</w:t>
       </w:r>
-      <w:bookmarkEnd w:id="4"/>
+      <w:bookmarkEnd w:id="10"/>
     </w:p>
     <w:p/>
     <w:p>
@@ -2049,6 +2101,7 @@
         </w:numPr>
         <w:jc w:val="both"/>
       </w:pPr>
+      <w:bookmarkStart w:id="11" w:name="_Hlk151910012"/>
       <w:r>
         <w:t>IA (Inteligência Artificial): Implementação de algoritmos para análise de padrões nos feedbacks/denúncias, auxiliando na identificação de tendências ou áreas de melhoria;</w:t>
       </w:r>
@@ -2072,6 +2125,7 @@
         <w:t>Análise de Dados: Utilização de análise de dados para extrair insights e melhorar continuamente a qualidade dos serviços de saúde.</w:t>
       </w:r>
     </w:p>
+    <w:bookmarkEnd w:id="11"/>
     <w:p>
       <w:pPr>
         <w:ind w:firstLine="360"/>
@@ -2096,7 +2150,7 @@
           <w:u w:val="none"/>
         </w:rPr>
       </w:pPr>
-      <w:bookmarkStart w:id="5" w:name="_Toc151904241"/>
+      <w:bookmarkStart w:id="12" w:name="_Toc151904241"/>
       <w:r>
         <w:rPr>
           <w:rFonts w:ascii="Arial Nova" w:hAnsi="Arial Nova"/>
@@ -2107,7 +2161,7 @@
         </w:rPr>
         <w:t>OBJETIVOS</w:t>
       </w:r>
-      <w:bookmarkEnd w:id="5"/>
+      <w:bookmarkEnd w:id="12"/>
     </w:p>
     <w:p>
       <w:pPr>
@@ -2243,7 +2297,7 @@
           <w:u w:val="none"/>
         </w:rPr>
       </w:pPr>
-      <w:bookmarkStart w:id="6" w:name="_Toc151904242"/>
+      <w:bookmarkStart w:id="13" w:name="_Toc151904242"/>
       <w:r>
         <w:rPr>
           <w:rFonts w:ascii="Arial Nova" w:hAnsi="Arial Nova"/>
@@ -2254,7 +2308,7 @@
         </w:rPr>
         <w:t>DESCRIÇÃO DO PROJETO</w:t>
       </w:r>
-      <w:bookmarkEnd w:id="6"/>
+      <w:bookmarkEnd w:id="13"/>
       <w:r>
         <w:rPr>
           <w:rFonts w:ascii="Arial Nova" w:hAnsi="Arial Nova"/>
@@ -2461,7 +2515,7 @@
           <w:szCs w:val="32"/>
         </w:rPr>
       </w:pPr>
-      <w:bookmarkStart w:id="7" w:name="_Toc151904243"/>
+      <w:bookmarkStart w:id="14" w:name="_Toc151904243"/>
       <w:r>
         <w:rPr>
           <w:rFonts w:ascii="Arial Nova" w:hAnsi="Arial Nova"/>
@@ -2471,7 +2525,7 @@
         </w:rPr>
         <w:t>LINK PARA O VÍDEO PITCH</w:t>
       </w:r>
-      <w:bookmarkEnd w:id="7"/>
+      <w:bookmarkEnd w:id="14"/>
     </w:p>
     <w:p>
       <w:pPr>
@@ -2517,7 +2571,7 @@
           <w:szCs w:val="32"/>
         </w:rPr>
       </w:pPr>
-      <w:bookmarkStart w:id="8" w:name="_Toc151904244"/>
+      <w:bookmarkStart w:id="15" w:name="_Toc151904244"/>
       <w:r>
         <w:rPr>
           <w:rFonts w:ascii="Arial Nova" w:hAnsi="Arial Nova"/>
@@ -2527,7 +2581,7 @@
         </w:rPr>
         <w:t>LINK PARA O GITHUB</w:t>
       </w:r>
-      <w:bookmarkEnd w:id="8"/>
+      <w:bookmarkEnd w:id="15"/>
     </w:p>
     <w:p>
       <w:pPr>
@@ -4613,28 +4667,28 @@
 </file>
 
 <file path=customXml/item1.xml><?xml version="1.0" encoding="utf-8"?>
-<b:Sources xmlns:b="http://schemas.openxmlformats.org/officeDocument/2006/bibliography" xmlns="http://schemas.openxmlformats.org/officeDocument/2006/bibliography" SelectedStyle="\APASixthEditionOfficeOnline.xsl" StyleName="APA" Version="6"/>
-</file>
-
-<file path=customXml/item2.xml><?xml version="1.0" encoding="utf-8"?>
 <go:gDocsCustomXmlDataStorage xmlns:go="http://customooxmlschemas.google.com/" xmlns:r="http://schemas.openxmlformats.org/officeDocument/2006/relationships" uri="GoogleDocsCustomDataVersion2">
   <go:docsCustomData xmlns:go="http://customooxmlschemas.google.com/" roundtripDataSignature="AMtx7mhDJ6X7Eyn4ultli9I7xpQMXC596w==">CgMxLjAyCGguZ2pkZ3hzMgloLjMwajB6bGwyCWguMWZvYjl0ZTIJaC4zem55c2g3MgloLjJldDkycDAyCGgudHlqY3d0MgloLjNkeTZ2a204AHIhMXlpeXVuQk5mY2lCMWdYQUZnVXZnT3FjS0syRk9rV3Jl</go:docsCustomData>
 </go:gDocsCustomXmlDataStorage>
 </file>
 
-<file path=customXml/itemProps1.xml><?xml version="1.0" encoding="utf-8"?>
-<ds:datastoreItem xmlns:ds="http://schemas.openxmlformats.org/officeDocument/2006/customXml" ds:itemID="{8D02E2E4-013E-46C5-811D-AAC7402A0126}">
-  <ds:schemaRefs>
-    <ds:schemaRef ds:uri="http://schemas.openxmlformats.org/officeDocument/2006/bibliography"/>
-  </ds:schemaRefs>
-</ds:datastoreItem>
+<file path=customXml/item2.xml><?xml version="1.0" encoding="utf-8"?>
+<b:Sources xmlns:b="http://schemas.openxmlformats.org/officeDocument/2006/bibliography" xmlns="http://schemas.openxmlformats.org/officeDocument/2006/bibliography" SelectedStyle="\APASixthEditionOfficeOnline.xsl" StyleName="APA" Version="6"/>
 </file>
 
-<file path=customXml/itemProps2.xml><?xml version="1.0" encoding="utf-8"?>
+<file path=customXml/itemProps1.xml><?xml version="1.0" encoding="utf-8"?>
 <ds:datastoreItem xmlns:ds="http://schemas.openxmlformats.org/officeDocument/2006/customXml" ds:itemID="{11111111-1234-1234-1234-123412341234}">
   <ds:schemaRefs>
     <ds:schemaRef ds:uri="http://customooxmlschemas.google.com/"/>
     <ds:schemaRef ds:uri="http://schemas.openxmlformats.org/officeDocument/2006/relationships"/>
   </ds:schemaRefs>
 </ds:datastoreItem>
+</file>
+
+<file path=customXml/itemProps2.xml><?xml version="1.0" encoding="utf-8"?>
+<ds:datastoreItem xmlns:ds="http://schemas.openxmlformats.org/officeDocument/2006/customXml" ds:itemID="{8D02E2E4-013E-46C5-811D-AAC7402A0126}">
+  <ds:schemaRefs>
+    <ds:schemaRef ds:uri="http://schemas.openxmlformats.org/officeDocument/2006/bibliography"/>
+  </ds:schemaRefs>
+</ds:datastoreItem>
 </file>
</xml_diff>